<commit_message>
added basic images to process book
</commit_message>
<xml_diff>
--- a/ProcessBook.docx
+++ b/ProcessBook.docx
@@ -153,7 +153,21 @@
         <w:rPr>
           <w:rFonts w:ascii="Arial" w:hAnsi="Arial" w:cs="Arial"/>
         </w:rPr>
-        <w:t>What questions are you trying to answer? How did these questions evolve over the course of the project? What new questions did you consider in the course of your analysis?</w:t>
+        <w:t xml:space="preserve">What questions are you trying to answer? How did these questions evolve over the course of the project? What new questions did you consider </w:t>
+      </w:r>
+      <w:proofErr w:type="gramStart"/>
+      <w:r>
+        <w:rPr>
+          <w:rFonts w:ascii="Arial" w:hAnsi="Arial" w:cs="Arial"/>
+        </w:rPr>
+        <w:t>in the course of</w:t>
+      </w:r>
+      <w:proofErr w:type="gramEnd"/>
+      <w:r>
+        <w:rPr>
+          <w:rFonts w:ascii="Arial" w:hAnsi="Arial" w:cs="Arial"/>
+        </w:rPr>
+        <w:t xml:space="preserve"> your analysis?</w:t>
       </w:r>
     </w:p>
     <w:p>
@@ -279,21 +293,67 @@
         <w:rPr>
           <w:rFonts w:ascii="Arial" w:hAnsi="Arial" w:cs="Arial"/>
         </w:rPr>
-        <w:t xml:space="preserve">Initially we are exploring many of the graphs used in assignment 3, these graphs are a wonderful baseline to assimilate the data we have and graphing in D3 that we are familiar with. We also just looked a lot at the </w:t>
-      </w:r>
-      <w:proofErr w:type="spellStart"/>
-      <w:r>
-        <w:rPr>
-          <w:rFonts w:ascii="Arial" w:hAnsi="Arial" w:cs="Arial"/>
-        </w:rPr>
-        <w:t>json</w:t>
-      </w:r>
-      <w:proofErr w:type="spellEnd"/>
-      <w:r>
-        <w:rPr>
-          <w:rFonts w:ascii="Arial" w:hAnsi="Arial" w:cs="Arial"/>
-        </w:rPr>
-        <w:t xml:space="preserve"> of the data to gain an idea of what aspects of the game were even workable. There is no time scalar so any visualizations that revolve around something in the middle of the game were out of the question. This led us to a multiple game approach where we compare different games together for an overall strategy.</w:t>
+        <w:t>Initially we are exploring many of the graphs used in assignment 3, these graphs are a wonderful baseline to assimilate the data we have and graphing in D3 that we are familiar with. We also just looked a lot at the json of the data to gain an idea of what aspects of the game were even workable. There is no time scalar so any visualizations that revolve around something in the middle of the game were out of the question. This led us to a multiple game approach where we compare different games together for an overall strategy.</w:t>
+      </w:r>
+    </w:p>
+    <w:p>
+      <w:pPr>
+        <w:rPr>
+          <w:rFonts w:ascii="Arial" w:hAnsi="Arial" w:cs="Arial"/>
+        </w:rPr>
+      </w:pPr>
+      <w:r>
+        <w:rPr>
+          <w:noProof/>
+        </w:rPr>
+        <w:drawing>
+          <wp:inline distT="0" distB="0" distL="0" distR="0" wp14:anchorId="743B4D60" wp14:editId="3E308FF6">
+            <wp:extent cx="5943600" cy="4225290"/>
+            <wp:effectExtent l="0" t="0" r="0" b="3810"/>
+            <wp:docPr id="1005528801" name="Picture 1" descr="A screenshot of a computer screen&#10;&#10;Description automatically generated"/>
+            <wp:cNvGraphicFramePr>
+              <a:graphicFrameLocks xmlns:a="http://schemas.openxmlformats.org/drawingml/2006/main" noChangeAspect="1"/>
+            </wp:cNvGraphicFramePr>
+            <a:graphic xmlns:a="http://schemas.openxmlformats.org/drawingml/2006/main">
+              <a:graphicData uri="http://schemas.openxmlformats.org/drawingml/2006/picture">
+                <pic:pic xmlns:pic="http://schemas.openxmlformats.org/drawingml/2006/picture">
+                  <pic:nvPicPr>
+                    <pic:cNvPr id="1005528801" name="Picture 1" descr="A screenshot of a computer screen&#10;&#10;Description automatically generated"/>
+                    <pic:cNvPicPr>
+                      <a:picLocks noChangeAspect="1" noChangeArrowheads="1"/>
+                    </pic:cNvPicPr>
+                  </pic:nvPicPr>
+                  <pic:blipFill>
+                    <a:blip r:embed="rId5">
+                      <a:extLst>
+                        <a:ext uri="{28A0092B-C50C-407E-A947-70E740481C1C}">
+                          <a14:useLocalDpi xmlns:a14="http://schemas.microsoft.com/office/drawing/2010/main" val="0"/>
+                        </a:ext>
+                      </a:extLst>
+                    </a:blip>
+                    <a:srcRect/>
+                    <a:stretch>
+                      <a:fillRect/>
+                    </a:stretch>
+                  </pic:blipFill>
+                  <pic:spPr bwMode="auto">
+                    <a:xfrm>
+                      <a:off x="0" y="0"/>
+                      <a:ext cx="5943600" cy="4225290"/>
+                    </a:xfrm>
+                    <a:prstGeom prst="rect">
+                      <a:avLst/>
+                    </a:prstGeom>
+                    <a:noFill/>
+                    <a:ln>
+                      <a:noFill/>
+                    </a:ln>
+                  </pic:spPr>
+                </pic:pic>
+              </a:graphicData>
+            </a:graphic>
+          </wp:inline>
+        </w:drawing>
       </w:r>
       <w:r>
         <w:rPr>
@@ -402,15 +462,133 @@
         <w:rPr>
           <w:rFonts w:ascii="Arial" w:hAnsi="Arial" w:cs="Arial"/>
         </w:rPr>
-        <w:t xml:space="preserve">Focused mainly on utilizing the graphs from homework 3, we already have a baseline of multiple statistics and how it might impact play. The user can see their efficiency in how much gold they are earning a second on average over their last games. They also can see how their risk of play impacts the number of kills in respect to how often they die. </w:t>
-      </w:r>
-    </w:p>
-    <w:p>
-      <w:pPr>
-        <w:rPr>
-          <w:rFonts w:ascii="Arial" w:hAnsi="Arial" w:cs="Arial"/>
-        </w:rPr>
-      </w:pPr>
+        <w:t xml:space="preserve">Focused mainly on utilizing the graphs from homework 3, we already have a baseline of multiple statistics and how it might impact play. The user can see their efficiency in how much gold they are earning a second on average over their last games. They also can see how their risk of </w:t>
+      </w:r>
+      <w:r>
+        <w:rPr>
+          <w:rFonts w:ascii="Arial" w:hAnsi="Arial" w:cs="Arial"/>
+        </w:rPr>
+        <w:t>playing</w:t>
+      </w:r>
+      <w:r>
+        <w:rPr>
+          <w:rFonts w:ascii="Arial" w:hAnsi="Arial" w:cs="Arial"/>
+        </w:rPr>
+        <w:t xml:space="preserve"> impacts the number of kills in respect to how often they die. </w:t>
+      </w:r>
+    </w:p>
+    <w:p>
+      <w:pPr>
+        <w:rPr>
+          <w:rFonts w:ascii="Arial" w:hAnsi="Arial" w:cs="Arial"/>
+        </w:rPr>
+      </w:pPr>
+      <w:r>
+        <w:rPr>
+          <w:noProof/>
+        </w:rPr>
+        <w:drawing>
+          <wp:inline distT="0" distB="0" distL="0" distR="0" wp14:anchorId="38B7E484" wp14:editId="5996B234">
+            <wp:extent cx="4107180" cy="2677127"/>
+            <wp:effectExtent l="0" t="0" r="7620" b="9525"/>
+            <wp:docPr id="1208141161" name="Picture 2" descr="A graph with yellow lines and black text&#10;&#10;Description automatically generated"/>
+            <wp:cNvGraphicFramePr>
+              <a:graphicFrameLocks xmlns:a="http://schemas.openxmlformats.org/drawingml/2006/main" noChangeAspect="1"/>
+            </wp:cNvGraphicFramePr>
+            <a:graphic xmlns:a="http://schemas.openxmlformats.org/drawingml/2006/main">
+              <a:graphicData uri="http://schemas.openxmlformats.org/drawingml/2006/picture">
+                <pic:pic xmlns:pic="http://schemas.openxmlformats.org/drawingml/2006/picture">
+                  <pic:nvPicPr>
+                    <pic:cNvPr id="1208141161" name="Picture 2" descr="A graph with yellow lines and black text&#10;&#10;Description automatically generated"/>
+                    <pic:cNvPicPr>
+                      <a:picLocks noChangeAspect="1" noChangeArrowheads="1"/>
+                    </pic:cNvPicPr>
+                  </pic:nvPicPr>
+                  <pic:blipFill>
+                    <a:blip r:embed="rId6">
+                      <a:extLst>
+                        <a:ext uri="{28A0092B-C50C-407E-A947-70E740481C1C}">
+                          <a14:useLocalDpi xmlns:a14="http://schemas.microsoft.com/office/drawing/2010/main" val="0"/>
+                        </a:ext>
+                      </a:extLst>
+                    </a:blip>
+                    <a:srcRect/>
+                    <a:stretch>
+                      <a:fillRect/>
+                    </a:stretch>
+                  </pic:blipFill>
+                  <pic:spPr bwMode="auto">
+                    <a:xfrm>
+                      <a:off x="0" y="0"/>
+                      <a:ext cx="4113590" cy="2681305"/>
+                    </a:xfrm>
+                    <a:prstGeom prst="rect">
+                      <a:avLst/>
+                    </a:prstGeom>
+                    <a:noFill/>
+                    <a:ln>
+                      <a:noFill/>
+                    </a:ln>
+                  </pic:spPr>
+                </pic:pic>
+              </a:graphicData>
+            </a:graphic>
+          </wp:inline>
+        </w:drawing>
+      </w:r>
+      <w:r>
+        <w:rPr>
+          <w:noProof/>
+        </w:rPr>
+        <w:drawing>
+          <wp:inline distT="0" distB="0" distL="0" distR="0" wp14:anchorId="2E947B84" wp14:editId="376ADAFC">
+            <wp:extent cx="3749040" cy="2790952"/>
+            <wp:effectExtent l="0" t="0" r="3810" b="9525"/>
+            <wp:docPr id="1360624972" name="Picture 3" descr="A graph with red dots&#10;&#10;Description automatically generated"/>
+            <wp:cNvGraphicFramePr>
+              <a:graphicFrameLocks xmlns:a="http://schemas.openxmlformats.org/drawingml/2006/main" noChangeAspect="1"/>
+            </wp:cNvGraphicFramePr>
+            <a:graphic xmlns:a="http://schemas.openxmlformats.org/drawingml/2006/main">
+              <a:graphicData uri="http://schemas.openxmlformats.org/drawingml/2006/picture">
+                <pic:pic xmlns:pic="http://schemas.openxmlformats.org/drawingml/2006/picture">
+                  <pic:nvPicPr>
+                    <pic:cNvPr id="1360624972" name="Picture 3" descr="A graph with red dots&#10;&#10;Description automatically generated"/>
+                    <pic:cNvPicPr>
+                      <a:picLocks noChangeAspect="1" noChangeArrowheads="1"/>
+                    </pic:cNvPicPr>
+                  </pic:nvPicPr>
+                  <pic:blipFill>
+                    <a:blip r:embed="rId7">
+                      <a:extLst>
+                        <a:ext uri="{28A0092B-C50C-407E-A947-70E740481C1C}">
+                          <a14:useLocalDpi xmlns:a14="http://schemas.microsoft.com/office/drawing/2010/main" val="0"/>
+                        </a:ext>
+                      </a:extLst>
+                    </a:blip>
+                    <a:srcRect/>
+                    <a:stretch>
+                      <a:fillRect/>
+                    </a:stretch>
+                  </pic:blipFill>
+                  <pic:spPr bwMode="auto">
+                    <a:xfrm>
+                      <a:off x="0" y="0"/>
+                      <a:ext cx="3750335" cy="2791916"/>
+                    </a:xfrm>
+                    <a:prstGeom prst="rect">
+                      <a:avLst/>
+                    </a:prstGeom>
+                    <a:noFill/>
+                    <a:ln>
+                      <a:noFill/>
+                    </a:ln>
+                  </pic:spPr>
+                </pic:pic>
+              </a:graphicData>
+            </a:graphic>
+          </wp:inline>
+        </w:drawing>
+      </w:r>
       <w:r>
         <w:rPr>
           <w:rFonts w:ascii="Arial" w:hAnsi="Arial" w:cs="Arial"/>

</xml_diff>

<commit_message>
Made some changes to progress book
</commit_message>
<xml_diff>
--- a/ProcessBook.docx
+++ b/ProcessBook.docx
@@ -153,21 +153,7 @@
         <w:rPr>
           <w:rFonts w:ascii="Arial" w:hAnsi="Arial" w:cs="Arial"/>
         </w:rPr>
-        <w:t xml:space="preserve">What questions are you trying to answer? How did these questions evolve over the course of the project? What new questions did you consider </w:t>
-      </w:r>
-      <w:proofErr w:type="gramStart"/>
-      <w:r>
-        <w:rPr>
-          <w:rFonts w:ascii="Arial" w:hAnsi="Arial" w:cs="Arial"/>
-        </w:rPr>
-        <w:t>in the course of</w:t>
-      </w:r>
-      <w:proofErr w:type="gramEnd"/>
-      <w:r>
-        <w:rPr>
-          <w:rFonts w:ascii="Arial" w:hAnsi="Arial" w:cs="Arial"/>
-        </w:rPr>
-        <w:t xml:space="preserve"> your analysis?</w:t>
+        <w:t>What questions are you trying to answer? How did these questions evolve over the course of the project? What new questions did you consider in the course of your analysis?</w:t>
       </w:r>
     </w:p>
     <w:p>
@@ -293,7 +279,21 @@
         <w:rPr>
           <w:rFonts w:ascii="Arial" w:hAnsi="Arial" w:cs="Arial"/>
         </w:rPr>
-        <w:t>Initially we are exploring many of the graphs used in assignment 3, these graphs are a wonderful baseline to assimilate the data we have and graphing in D3 that we are familiar with. We also just looked a lot at the json of the data to gain an idea of what aspects of the game were even workable. There is no time scalar so any visualizations that revolve around something in the middle of the game were out of the question. This led us to a multiple game approach where we compare different games together for an overall strategy.</w:t>
+        <w:t xml:space="preserve">Initially we are exploring many of the graphs used in assignment 3, these graphs are a wonderful baseline to assimilate the data we have and graphing in D3 that we are familiar with. We also just looked a lot at the </w:t>
+      </w:r>
+      <w:proofErr w:type="spellStart"/>
+      <w:r>
+        <w:rPr>
+          <w:rFonts w:ascii="Arial" w:hAnsi="Arial" w:cs="Arial"/>
+        </w:rPr>
+        <w:t>json</w:t>
+      </w:r>
+      <w:proofErr w:type="spellEnd"/>
+      <w:r>
+        <w:rPr>
+          <w:rFonts w:ascii="Arial" w:hAnsi="Arial" w:cs="Arial"/>
+        </w:rPr>
+        <w:t xml:space="preserve"> of the data to gain an idea of what aspects of the game were even workable. There is no time scalar so any visualizations that revolve around something in the middle of the game were out of the question. This led us to a multiple game approach where we compare different games together for an overall strategy.</w:t>
       </w:r>
     </w:p>
     <w:p>
@@ -407,6 +407,19 @@
         </w:rPr>
         <w:t>One visualization we knew that we wanted was to display the characters that had been played. This would give the user an idea of where their strength lye, and by giving some sort of win percentage, we would further gain an idea of how their performance was impacted.</w:t>
       </w:r>
+    </w:p>
+    <w:p>
+      <w:pPr>
+        <w:rPr>
+          <w:rFonts w:ascii="Arial" w:hAnsi="Arial" w:cs="Arial"/>
+        </w:rPr>
+      </w:pPr>
+      <w:r>
+        <w:rPr>
+          <w:rFonts w:ascii="Arial" w:hAnsi="Arial" w:cs="Arial"/>
+        </w:rPr>
+        <w:t>We also decided on a calendar heatmap since that would provide an easy way to visualize their performance history. The calendar heatmap is able to concisely show a lot of different data such as wins/losses, games played, and date those games were played on.</w:t>
+      </w:r>
       <w:r>
         <w:rPr>
           <w:rFonts w:ascii="Arial" w:hAnsi="Arial" w:cs="Arial"/>
@@ -485,8 +498,22 @@
       </w:pPr>
       <w:r>
         <w:rPr>
+          <w:rFonts w:ascii="Arial" w:hAnsi="Arial" w:cs="Arial"/>
+        </w:rPr>
+        <w:t>We also added a calendar heatmap similar to what GitHub uses for the commit history. This is pretty cool since it allows the user to see generally how they are playing each day and can see any progress that they may be making. This graph is also interactable and allows the user to hover over the various cells to show the date and wins/losses on that day. The user can also select the colors on the bottom to filter by those values.</w:t>
+      </w:r>
+    </w:p>
+    <w:p>
+      <w:pPr>
+        <w:rPr>
+          <w:rFonts w:ascii="Arial" w:hAnsi="Arial" w:cs="Arial"/>
+        </w:rPr>
+      </w:pPr>
+      <w:r>
+        <w:rPr>
           <w:noProof/>
         </w:rPr>
+        <w:lastRenderedPageBreak/>
         <w:drawing>
           <wp:inline distT="0" distB="0" distL="0" distR="0" wp14:anchorId="38B7E484" wp14:editId="5996B234">
             <wp:extent cx="4107180" cy="2677127"/>
@@ -582,6 +609,94 @@
                     <a:ln>
                       <a:noFill/>
                     </a:ln>
+                  </pic:spPr>
+                </pic:pic>
+              </a:graphicData>
+            </a:graphic>
+          </wp:inline>
+        </w:drawing>
+      </w:r>
+      <w:r>
+        <w:rPr>
+          <w:rFonts w:ascii="Arial" w:hAnsi="Arial" w:cs="Arial"/>
+        </w:rPr>
+        <w:drawing>
+          <wp:inline distT="0" distB="0" distL="0" distR="0" wp14:anchorId="175E6D41" wp14:editId="4EA3564C">
+            <wp:extent cx="4597400" cy="2555586"/>
+            <wp:effectExtent l="0" t="0" r="0" b="0"/>
+            <wp:docPr id="480980503" name="Picture 1"/>
+            <wp:cNvGraphicFramePr>
+              <a:graphicFrameLocks xmlns:a="http://schemas.openxmlformats.org/drawingml/2006/main" noChangeAspect="1"/>
+            </wp:cNvGraphicFramePr>
+            <a:graphic xmlns:a="http://schemas.openxmlformats.org/drawingml/2006/main">
+              <a:graphicData uri="http://schemas.openxmlformats.org/drawingml/2006/picture">
+                <pic:pic xmlns:pic="http://schemas.openxmlformats.org/drawingml/2006/picture">
+                  <pic:nvPicPr>
+                    <pic:cNvPr id="480980503" name=""/>
+                    <pic:cNvPicPr/>
+                  </pic:nvPicPr>
+                  <pic:blipFill>
+                    <a:blip r:embed="rId8"/>
+                    <a:stretch>
+                      <a:fillRect/>
+                    </a:stretch>
+                  </pic:blipFill>
+                  <pic:spPr>
+                    <a:xfrm>
+                      <a:off x="0" y="0"/>
+                      <a:ext cx="4641786" cy="2580259"/>
+                    </a:xfrm>
+                    <a:prstGeom prst="rect">
+                      <a:avLst/>
+                    </a:prstGeom>
+                  </pic:spPr>
+                </pic:pic>
+              </a:graphicData>
+            </a:graphic>
+          </wp:inline>
+        </w:drawing>
+      </w:r>
+    </w:p>
+    <w:p>
+      <w:pPr>
+        <w:rPr>
+          <w:rFonts w:ascii="Arial" w:hAnsi="Arial" w:cs="Arial"/>
+        </w:rPr>
+      </w:pPr>
+      <w:r>
+        <w:rPr>
+          <w:rFonts w:ascii="Arial" w:hAnsi="Arial" w:cs="Arial"/>
+        </w:rPr>
+        <w:lastRenderedPageBreak/>
+        <w:drawing>
+          <wp:inline distT="0" distB="0" distL="0" distR="0" wp14:anchorId="7825D48B" wp14:editId="7B1909D3">
+            <wp:extent cx="3256639" cy="4095155"/>
+            <wp:effectExtent l="0" t="0" r="0" b="0"/>
+            <wp:docPr id="1616925318" name="Picture 1"/>
+            <wp:cNvGraphicFramePr>
+              <a:graphicFrameLocks xmlns:a="http://schemas.openxmlformats.org/drawingml/2006/main" noChangeAspect="1"/>
+            </wp:cNvGraphicFramePr>
+            <a:graphic xmlns:a="http://schemas.openxmlformats.org/drawingml/2006/main">
+              <a:graphicData uri="http://schemas.openxmlformats.org/drawingml/2006/picture">
+                <pic:pic xmlns:pic="http://schemas.openxmlformats.org/drawingml/2006/picture">
+                  <pic:nvPicPr>
+                    <pic:cNvPr id="1616925318" name=""/>
+                    <pic:cNvPicPr/>
+                  </pic:nvPicPr>
+                  <pic:blipFill>
+                    <a:blip r:embed="rId9"/>
+                    <a:stretch>
+                      <a:fillRect/>
+                    </a:stretch>
+                  </pic:blipFill>
+                  <pic:spPr>
+                    <a:xfrm>
+                      <a:off x="0" y="0"/>
+                      <a:ext cx="3261434" cy="4101184"/>
+                    </a:xfrm>
+                    <a:prstGeom prst="rect">
+                      <a:avLst/>
+                    </a:prstGeom>
                   </pic:spPr>
                 </pic:pic>
               </a:graphicData>
@@ -1556,6 +1671,7 @@
   <w:style w:type="character" w:default="1" w:styleId="DefaultParagraphFont">
     <w:name w:val="Default Paragraph Font"/>
     <w:uiPriority w:val="1"/>
+    <w:semiHidden/>
     <w:unhideWhenUsed/>
   </w:style>
   <w:style w:type="table" w:default="1" w:styleId="TableNormal">

</xml_diff>